<commit_message>
Update Reporte de lecciones aprendidas.docx
</commit_message>
<xml_diff>
--- a/Reporte de lecciones aprendidas.docx
+++ b/Reporte de lecciones aprendidas.docx
@@ -4,27 +4,20 @@
   <w:body>
     <w:p>
       <w:pPr>
-        <w:rPr>
-          <w:rFonts w:ascii="Century Gothic" w:hAnsi="Century Gothic"/>
-          <w:b/>
-          <w:bCs/>
-          <w:lang w:val="es-CR"/>
-        </w:rPr>
-      </w:pPr>
-      <w:r>
-        <w:rPr>
-          <w:rFonts w:ascii="Century Gothic" w:hAnsi="Century Gothic"/>
-          <w:b/>
-          <w:bCs/>
+        <w:pStyle w:val="Ttulo1"/>
+        <w:rPr>
+          <w:lang w:val="es-CR"/>
+        </w:rPr>
+      </w:pPr>
+      <w:bookmarkStart w:id="0" w:name="_GoBack"/>
+      <w:r>
+        <w:rPr>
           <w:lang w:val="es-CR"/>
         </w:rPr>
         <w:t>Reporte de lecciones aprendidas</w:t>
       </w:r>
       <w:r>
         <w:rPr>
-          <w:rFonts w:ascii="Century Gothic" w:hAnsi="Century Gothic"/>
-          <w:b/>
-          <w:bCs/>
           <w:lang w:val="es-CR"/>
         </w:rPr>
         <w:t xml:space="preserve"> – Caso </w:t>
@@ -32,9 +25,6 @@
       <w:proofErr w:type="spellStart"/>
       <w:r>
         <w:rPr>
-          <w:rFonts w:ascii="Century Gothic" w:hAnsi="Century Gothic"/>
-          <w:b/>
-          <w:bCs/>
           <w:lang w:val="es-CR"/>
         </w:rPr>
         <w:t>Credit</w:t>
@@ -42,9 +32,6 @@
       <w:proofErr w:type="spellEnd"/>
       <w:r>
         <w:rPr>
-          <w:rFonts w:ascii="Century Gothic" w:hAnsi="Century Gothic"/>
-          <w:b/>
-          <w:bCs/>
           <w:lang w:val="es-CR"/>
         </w:rPr>
         <w:t xml:space="preserve"> </w:t>
@@ -52,9 +39,6 @@
       <w:proofErr w:type="spellStart"/>
       <w:r>
         <w:rPr>
-          <w:rFonts w:ascii="Century Gothic" w:hAnsi="Century Gothic"/>
-          <w:b/>
-          <w:bCs/>
           <w:lang w:val="es-CR"/>
         </w:rPr>
         <w:t>One</w:t>
@@ -62,16 +46,15 @@
       <w:proofErr w:type="spellEnd"/>
       <w:r>
         <w:rPr>
-          <w:rFonts w:ascii="Century Gothic" w:hAnsi="Century Gothic"/>
-          <w:b/>
-          <w:bCs/>
           <w:lang w:val="es-CR"/>
         </w:rPr>
         <w:t>.</w:t>
       </w:r>
     </w:p>
-    <w:p>
-      <w:pPr>
+    <w:bookmarkEnd w:id="0"/>
+    <w:p>
+      <w:pPr>
+        <w:ind w:left="720" w:hanging="720"/>
         <w:rPr>
           <w:lang w:val="es-CR"/>
         </w:rPr>
@@ -310,15 +293,7 @@
         <w:rPr>
           <w:lang w:val="es-CR"/>
         </w:rPr>
-        <w:t>hábitos de los clientes al momen</w:t>
-      </w:r>
-      <w:bookmarkStart w:id="0" w:name="_GoBack"/>
-      <w:bookmarkEnd w:id="0"/>
-      <w:r>
-        <w:rPr>
-          <w:lang w:val="es-CR"/>
-        </w:rPr>
-        <w:t xml:space="preserve">to de gastar, pero si podemos evaluar </w:t>
+        <w:t xml:space="preserve">hábitos de los clientes al momento de gastar, pero si podemos evaluar </w:t>
       </w:r>
       <w:r>
         <w:rPr>
@@ -879,7 +854,90 @@
           <w:shd w:val="clear" w:color="auto" w:fill="FFFFFF"/>
           <w:lang w:val="es-CR"/>
         </w:rPr>
-        <w:t xml:space="preserve">del proyecto. </w:t>
+        <w:t>del proyecto.</w:t>
+      </w:r>
+    </w:p>
+    <w:p>
+      <w:pPr>
+        <w:spacing w:line="360" w:lineRule="auto"/>
+        <w:jc w:val="both"/>
+        <w:rPr>
+          <w:color w:val="231F20"/>
+          <w:shd w:val="clear" w:color="auto" w:fill="FFFFFF"/>
+          <w:lang w:val="es-CR"/>
+        </w:rPr>
+      </w:pPr>
+      <w:r>
+        <w:rPr>
+          <w:color w:val="231F20"/>
+          <w:shd w:val="clear" w:color="auto" w:fill="FFFFFF"/>
+          <w:lang w:val="es-CR"/>
+        </w:rPr>
+        <w:t>Las</w:t>
+      </w:r>
+      <w:r>
+        <w:rPr>
+          <w:color w:val="231F20"/>
+          <w:shd w:val="clear" w:color="auto" w:fill="FFFFFF"/>
+          <w:lang w:val="es-CR"/>
+        </w:rPr>
+        <w:t xml:space="preserve"> columnas BILL</w:t>
+      </w:r>
+      <w:r>
+        <w:rPr>
+          <w:color w:val="231F20"/>
+          <w:shd w:val="clear" w:color="auto" w:fill="FFFFFF"/>
+          <w:lang w:val="es-CR"/>
+        </w:rPr>
+        <w:t>_</w:t>
+      </w:r>
+      <w:r>
+        <w:rPr>
+          <w:color w:val="231F20"/>
+          <w:shd w:val="clear" w:color="auto" w:fill="FFFFFF"/>
+          <w:lang w:val="es-CR"/>
+        </w:rPr>
+        <w:t>AMT4,</w:t>
+      </w:r>
+      <w:r>
+        <w:rPr>
+          <w:color w:val="231F20"/>
+          <w:shd w:val="clear" w:color="auto" w:fill="FFFFFF"/>
+          <w:lang w:val="es-CR"/>
+        </w:rPr>
+        <w:t xml:space="preserve"> </w:t>
+      </w:r>
+      <w:r>
+        <w:rPr>
+          <w:color w:val="231F20"/>
+          <w:shd w:val="clear" w:color="auto" w:fill="FFFFFF"/>
+          <w:lang w:val="es-CR"/>
+        </w:rPr>
+        <w:t xml:space="preserve">BILL_AMT5 y BILL_AMT6 fueron eliminadas del set de datos ya que presentaban </w:t>
+      </w:r>
+      <w:r>
+        <w:rPr>
+          <w:color w:val="231F20"/>
+          <w:shd w:val="clear" w:color="auto" w:fill="FFFFFF"/>
+          <w:lang w:val="es-CR"/>
+        </w:rPr>
+        <w:t>una correlación superior a 90% con otras variable</w:t>
+      </w:r>
+      <w:r>
+        <w:rPr>
+          <w:color w:val="231F20"/>
+          <w:shd w:val="clear" w:color="auto" w:fill="FFFFFF"/>
+          <w:lang w:val="es-CR"/>
+        </w:rPr>
+        <w:t>s</w:t>
+      </w:r>
+      <w:r>
+        <w:rPr>
+          <w:color w:val="231F20"/>
+          <w:shd w:val="clear" w:color="auto" w:fill="FFFFFF"/>
+          <w:lang w:val="es-CR"/>
+        </w:rPr>
+        <w:t>.</w:t>
       </w:r>
     </w:p>
     <w:p>
@@ -1526,6 +1584,27 @@
     <w:name w:val="Normal"/>
     <w:qFormat/>
   </w:style>
+  <w:style w:type="paragraph" w:styleId="Ttulo1">
+    <w:name w:val="heading 1"/>
+    <w:basedOn w:val="Normal"/>
+    <w:next w:val="Normal"/>
+    <w:link w:val="Ttulo1Car"/>
+    <w:uiPriority w:val="9"/>
+    <w:qFormat/>
+    <w:rsid w:val="00CA55B7"/>
+    <w:pPr>
+      <w:keepNext/>
+      <w:keepLines/>
+      <w:spacing w:before="240" w:after="0"/>
+      <w:outlineLvl w:val="0"/>
+    </w:pPr>
+    <w:rPr>
+      <w:rFonts w:asciiTheme="majorHAnsi" w:eastAsiaTheme="majorEastAsia" w:hAnsiTheme="majorHAnsi" w:cstheme="majorBidi"/>
+      <w:color w:val="2F5496" w:themeColor="accent1" w:themeShade="BF"/>
+      <w:sz w:val="32"/>
+      <w:szCs w:val="32"/>
+    </w:rPr>
+  </w:style>
   <w:style w:type="character" w:default="1" w:styleId="Fuentedeprrafopredeter">
     <w:name w:val="Default Paragraph Font"/>
     <w:uiPriority w:val="1"/>
@@ -1563,6 +1642,19 @@
       <w:ind w:left="720"/>
       <w:contextualSpacing/>
     </w:pPr>
+  </w:style>
+  <w:style w:type="character" w:customStyle="1" w:styleId="Ttulo1Car">
+    <w:name w:val="Título 1 Car"/>
+    <w:basedOn w:val="Fuentedeprrafopredeter"/>
+    <w:link w:val="Ttulo1"/>
+    <w:uiPriority w:val="9"/>
+    <w:rsid w:val="00CA55B7"/>
+    <w:rPr>
+      <w:rFonts w:asciiTheme="majorHAnsi" w:eastAsiaTheme="majorEastAsia" w:hAnsiTheme="majorHAnsi" w:cstheme="majorBidi"/>
+      <w:color w:val="2F5496" w:themeColor="accent1" w:themeShade="BF"/>
+      <w:sz w:val="32"/>
+      <w:szCs w:val="32"/>
+    </w:rPr>
   </w:style>
 </w:styles>
 </file>

</xml_diff>